<commit_message>
Update Atividade 1 - Projeto de Agente Inteligente.docx
</commit_message>
<xml_diff>
--- a/5 semestre/Atividade 1 - Projeto de Agente Inteligente.docx
+++ b/5 semestre/Atividade 1 - Projeto de Agente Inteligente.docx
@@ -97,13 +97,8 @@
         <w:t xml:space="preserve">Nome: </w:t>
       </w:r>
       <w:r>
-        <w:t xml:space="preserve">Maria Luiza </w:t>
-      </w:r>
-      <w:proofErr w:type="spellStart"/>
-      <w:r>
-        <w:t>Angelo</w:t>
-      </w:r>
-      <w:proofErr w:type="spellEnd"/>
+        <w:t>Maria Luiza Angelo</w:t>
+      </w:r>
     </w:p>
     <w:p>
       <w:pPr>
@@ -113,13 +108,8 @@
         <w:t xml:space="preserve">Nome: </w:t>
       </w:r>
       <w:r>
-        <w:t xml:space="preserve">Murilo </w:t>
-      </w:r>
-      <w:proofErr w:type="spellStart"/>
-      <w:r>
-        <w:t>Seraphim</w:t>
-      </w:r>
-      <w:proofErr w:type="spellEnd"/>
+        <w:t>Murilo Seraphim</w:t>
+      </w:r>
     </w:p>
     <w:p>
       <w:pPr>
@@ -506,15 +496,7 @@
     </w:p>
     <w:p>
       <w:r>
-        <w:t xml:space="preserve">Fonte: </w:t>
-      </w:r>
-      <w:proofErr w:type="spellStart"/>
-      <w:r>
-        <w:t>Disjunction</w:t>
-      </w:r>
-      <w:proofErr w:type="spellEnd"/>
-      <w:r>
-        <w:t xml:space="preserve"> (APE TRIBE GAMES, 2018)</w:t>
+        <w:t>Fonte: Disjunction (APE TRIBE GAMES, 2018)</w:t>
       </w:r>
     </w:p>
     <w:p>
@@ -731,7 +713,37 @@
         <w:t xml:space="preserve"> e se tornando mais sensível e reativo a presença do player</w:t>
       </w:r>
       <w:r>
-        <w:t>. E algumas linhas de diálogo sobre achar o culpado ou achar quem fez isso se for do estilo do jogo ter dialogo.</w:t>
+        <w:t xml:space="preserve">. E algumas linhas de diálogo sobre achar o culpado ou achar quem fez isso se for do estilo do jogo ter </w:t>
+      </w:r>
+      <w:r>
+        <w:t>diálogo</w:t>
+      </w:r>
+      <w:r>
+        <w:t>.</w:t>
+      </w:r>
+      <w:r>
+        <w:t xml:space="preserve"> Ou seja, o</w:t>
+      </w:r>
+      <w:r>
+        <w:t xml:space="preserve"> agente entraria em estado de alerta, movendo-se com mais velocidade e prontidão com sua arma de fogo, para o caso de encontrar o player escondido no ambiente. Este agente também</w:t>
+      </w:r>
+      <w:r>
+        <w:t xml:space="preserve"> poderia</w:t>
+      </w:r>
+      <w:r>
+        <w:t xml:space="preserve"> chama</w:t>
+      </w:r>
+      <w:r>
+        <w:t>r</w:t>
+      </w:r>
+      <w:r>
+        <w:t xml:space="preserve"> outros agentes próximos</w:t>
+      </w:r>
+      <w:r>
+        <w:t xml:space="preserve"> através do mecanismo explicado na pergunta cinco</w:t>
+      </w:r>
+      <w:r>
+        <w:t>, que não sabiam que um aliado deles foi encontrado morto e que há um intruso, também os deixando no mesmo estado de alerta. Todos os agentes próximos começariam a agir da mesma maneira, num modo de patrulha mais rígido que anteriormente.</w:t>
       </w:r>
     </w:p>
     <w:p/>
@@ -803,7 +815,11 @@
         <w:t>algum elemento visual que indique o tempo restante de recarga. Gera alguma urgência para o jogador de aproveitar a oportunidade de atacar</w:t>
       </w:r>
       <w:r>
-        <w:t xml:space="preserve"> e isso pode gerar situações divertidas em que o player erra o tempo e leva um tiro ou ataca no momento logo antes do inimigo voltar e é satisfatório.</w:t>
+        <w:t xml:space="preserve"> e isso pode gerar situações divertidas em que o player </w:t>
+      </w:r>
+      <w:r>
+        <w:lastRenderedPageBreak/>
+        <w:t>erra o tempo e leva um tiro ou ataca no momento logo antes do inimigo voltar e é satisfatório.</w:t>
       </w:r>
     </w:p>
     <w:p/>
@@ -812,76 +828,142 @@
         <w:pStyle w:val="Ttulo2"/>
       </w:pPr>
       <w:r>
+        <w:t>Agora, com base no conhecimento técnico do grupo e, se necessário, complementado por pesquisas na internet, responda</w:t>
+      </w:r>
+      <w:r>
+        <w:t xml:space="preserve"> (não precisa de código, apenas a ideia)</w:t>
+      </w:r>
+      <w:r>
+        <w:t>:</w:t>
+      </w:r>
+    </w:p>
+    <w:p>
+      <w:r>
+        <w:t>1) Como podemos definir a rota de patrulha na Unity? Como vocês aplicariam isso em um projeto 2D</w:t>
+      </w:r>
+      <w:r>
+        <w:t>?</w:t>
+      </w:r>
+      <w:r>
+        <w:t xml:space="preserve"> </w:t>
+      </w:r>
+      <w:r>
+        <w:t>E</w:t>
+      </w:r>
+      <w:r>
+        <w:t xml:space="preserve"> em um projeto 3D?</w:t>
+      </w:r>
+    </w:p>
+    <w:p>
+      <w:r>
+        <w:t>2) Que tipos de sensores podemos projetar para que os inimigos detectem o personagem</w:t>
+      </w:r>
+      <w:r>
+        <w:t>? Explorem</w:t>
+      </w:r>
+      <w:r>
+        <w:t xml:space="preserve"> todos os que forem possíveis e indi</w:t>
+      </w:r>
+      <w:r>
+        <w:t>quem, se possível,</w:t>
+      </w:r>
+      <w:r>
+        <w:t xml:space="preserve"> qua</w:t>
+      </w:r>
+      <w:r>
+        <w:t>is</w:t>
+      </w:r>
+      <w:r>
+        <w:t xml:space="preserve"> consumiria</w:t>
+      </w:r>
+      <w:r>
+        <w:t>m</w:t>
+      </w:r>
+      <w:r>
+        <w:t xml:space="preserve"> menos recursos</w:t>
+      </w:r>
+      <w:r>
+        <w:t>.</w:t>
+      </w:r>
+    </w:p>
+    <w:p>
+      <w:r>
+        <w:t>3) Quais seriam as condições para o inimigo perseguir o jogador, disparar, fugir, se esconder ou atacar de perto? O que vocês deveriam levar em consideração nos status do inimigo ao configurar esse comportamento?</w:t>
+      </w:r>
+    </w:p>
+    <w:p>
+      <w:r>
+        <w:t>Respostas:</w:t>
+      </w:r>
+    </w:p>
+    <w:p>
+      <w:pPr>
+        <w:pStyle w:val="PargrafodaLista"/>
+        <w:numPr>
+          <w:ilvl w:val="0"/>
+          <w:numId w:val="4"/>
+        </w:numPr>
+      </w:pPr>
+      <w:r>
+        <w:t>Para definir as rotas na unity eu penso em 2 formas, uma é pelo material ou asset, e outra é por posições, como por exemplo usando game objects vazios e falar para andar de um para outro, configurando a ordem desejada por scripts, esse método de game objects vazios é o que usaria no 3D, e para 2D plataforma só programaria um script simples indicando o lado inicial, e invertendo esse lado quando necessário, e em jogos com a câmera em outras perspectivas eu colocaria que ele pode andar em cima de um determinado asset, assim evitando áreas "proibidas".</w:t>
+      </w:r>
+    </w:p>
+    <w:p>
+      <w:pPr>
+        <w:pStyle w:val="PargrafodaLista"/>
+      </w:pPr>
+    </w:p>
+    <w:p>
+      <w:pPr>
+        <w:pStyle w:val="PargrafodaLista"/>
+        <w:numPr>
+          <w:ilvl w:val="0"/>
+          <w:numId w:val="4"/>
+        </w:numPr>
+      </w:pPr>
+      <w:r>
+        <w:t xml:space="preserve">eu penso em duas formas principais, com coliders Trigger e com RayCasts, não conheço outra forma de </w:t>
+      </w:r>
+      <w:r>
+        <w:t>tentar</w:t>
+      </w:r>
+      <w:r>
+        <w:t xml:space="preserve"> fazer um sensor, por isso tem apenas esses 2, e eu acredito que o RayCast seria a melhor opção, pois ela retorna vários tipos de informações que podem ser usadas de diversas formas, diferente do coll</w:t>
+      </w:r>
+      <w:r>
+        <w:t>i</w:t>
+      </w:r>
+      <w:r>
+        <w:t>der, que apenas retorna se esta colidindo ou não.</w:t>
+      </w:r>
+      <w:r>
+        <w:t xml:space="preserve"> </w:t>
+      </w:r>
+      <w:r>
+        <w:t xml:space="preserve">pesquisa: a opção que menos consome recurso é a utilização de OverlapSphere (no caso de jogo 3D), para detectar a </w:t>
+      </w:r>
+      <w:r>
         <w:lastRenderedPageBreak/>
-        <w:t>Agora, com base no conhecimento técnico do grupo e, se necessário, complementado por pesquisas na internet, responda</w:t>
-      </w:r>
-      <w:r>
-        <w:t xml:space="preserve"> (não precisa de código, apenas a ideia)</w:t>
-      </w:r>
-      <w:r>
-        <w:t>:</w:t>
-      </w:r>
-    </w:p>
-    <w:p>
-      <w:r>
-        <w:t>1) Como podemos definir a rota de patrulha na Unity? Como vocês aplicariam isso em um projeto 2D</w:t>
-      </w:r>
-      <w:r>
-        <w:t>?</w:t>
-      </w:r>
-      <w:r>
-        <w:t xml:space="preserve"> </w:t>
-      </w:r>
-      <w:r>
-        <w:t>E</w:t>
-      </w:r>
-      <w:r>
-        <w:t xml:space="preserve"> em um projeto 3D?</w:t>
-      </w:r>
-    </w:p>
-    <w:p>
-      <w:r>
-        <w:t>2) Que tipos de sensores podemos projetar para que os inimigos detectem o personagem</w:t>
-      </w:r>
-      <w:r>
-        <w:t>? Explorem</w:t>
-      </w:r>
-      <w:r>
-        <w:t xml:space="preserve"> todos os que forem possíveis e indi</w:t>
-      </w:r>
-      <w:r>
-        <w:t>quem, se possível,</w:t>
-      </w:r>
-      <w:r>
-        <w:t xml:space="preserve"> qua</w:t>
-      </w:r>
-      <w:r>
-        <w:t>is</w:t>
-      </w:r>
-      <w:r>
-        <w:t xml:space="preserve"> consumiria</w:t>
-      </w:r>
-      <w:r>
-        <w:t>m</w:t>
-      </w:r>
-      <w:r>
-        <w:t xml:space="preserve"> menos recursos</w:t>
-      </w:r>
-      <w:r>
-        <w:t>.</w:t>
-      </w:r>
-    </w:p>
-    <w:p>
-      <w:r>
-        <w:t>3) Quais seriam as condições para o inimigo perseguir o jogador, disparar, fugir, se esconder ou atacar de perto? O que vocês deveriam levar em consideração nos status do inimigo ao configurar esse comportamento?</w:t>
-      </w:r>
-    </w:p>
-    <w:p>
-      <w:r>
-        <w:t>Respostas:</w:t>
-      </w:r>
-    </w:p>
-    <w:p/>
+        <w:t>proximidade do jogador e um Raycast para verificar potenciais objetos ou paredes no caminho do inimigo. Esta opção consome menos recursos por precisar ser verificada a cada quadro ou chamada e intervalos regulares definidos pelo programador.</w:t>
+      </w:r>
+    </w:p>
+    <w:p>
+      <w:pPr>
+        <w:pStyle w:val="PargrafodaLista"/>
+      </w:pPr>
+    </w:p>
+    <w:p>
+      <w:pPr>
+        <w:pStyle w:val="PargrafodaLista"/>
+        <w:numPr>
+          <w:ilvl w:val="0"/>
+          <w:numId w:val="4"/>
+        </w:numPr>
+      </w:pPr>
+      <w:r>
+        <w:t>Para perseguir o jogador basta o inimigo identificar que o jogador esta no seu campo de visão, assim como para disparar, para fugir e se esconder eu não consigo pensar em muitas situações, mas acredito que se o inimigo identificar uma ameaça ele pode disparar uma dessas, se tiver como se esconder, ele se conde, caso contrario ele foge, para atacar de perto o inimigo pode apenas identifica-lo em seu campo de visão, ou ver se o player seta muito perto, ou se o player esta de costas para ele, para configurar eu levaria em consideração a vida, velocidade, dano e distancia, usando esses status da para definir qual ação o inimigo pode usar, se a vida estiver baixa ele foge ou se esconde, mas se o dano for o suficiente para matar o player continua atacando, caso o player esteja perto ele ataca de perto, se tiver longe dispara e para persegui o jogador, basta ele estar no campo de visão.</w:t>
+      </w:r>
+    </w:p>
     <w:p/>
     <w:p>
       <w:pPr>
@@ -1070,6 +1152,95 @@
     </w:lvl>
   </w:abstractNum>
   <w:abstractNum w:abstractNumId="1" w15:restartNumberingAfterBreak="0">
+    <w:nsid w:val="3EBB4A05"/>
+    <w:multiLevelType w:val="hybridMultilevel"/>
+    <w:tmpl w:val="5550734A"/>
+    <w:lvl w:ilvl="0" w:tplc="04160011">
+      <w:start w:val="1"/>
+      <w:numFmt w:val="decimal"/>
+      <w:lvlText w:val="%1)"/>
+      <w:lvlJc w:val="left"/>
+      <w:pPr>
+        <w:ind w:left="720" w:hanging="360"/>
+      </w:pPr>
+      <w:rPr>
+        <w:rFonts w:hint="default"/>
+      </w:rPr>
+    </w:lvl>
+    <w:lvl w:ilvl="1" w:tplc="04160019" w:tentative="1">
+      <w:start w:val="1"/>
+      <w:numFmt w:val="lowerLetter"/>
+      <w:lvlText w:val="%2."/>
+      <w:lvlJc w:val="left"/>
+      <w:pPr>
+        <w:ind w:left="1440" w:hanging="360"/>
+      </w:pPr>
+    </w:lvl>
+    <w:lvl w:ilvl="2" w:tplc="0416001B" w:tentative="1">
+      <w:start w:val="1"/>
+      <w:numFmt w:val="lowerRoman"/>
+      <w:lvlText w:val="%3."/>
+      <w:lvlJc w:val="right"/>
+      <w:pPr>
+        <w:ind w:left="2160" w:hanging="180"/>
+      </w:pPr>
+    </w:lvl>
+    <w:lvl w:ilvl="3" w:tplc="0416000F" w:tentative="1">
+      <w:start w:val="1"/>
+      <w:numFmt w:val="decimal"/>
+      <w:lvlText w:val="%4."/>
+      <w:lvlJc w:val="left"/>
+      <w:pPr>
+        <w:ind w:left="2880" w:hanging="360"/>
+      </w:pPr>
+    </w:lvl>
+    <w:lvl w:ilvl="4" w:tplc="04160019" w:tentative="1">
+      <w:start w:val="1"/>
+      <w:numFmt w:val="lowerLetter"/>
+      <w:lvlText w:val="%5."/>
+      <w:lvlJc w:val="left"/>
+      <w:pPr>
+        <w:ind w:left="3600" w:hanging="360"/>
+      </w:pPr>
+    </w:lvl>
+    <w:lvl w:ilvl="5" w:tplc="0416001B" w:tentative="1">
+      <w:start w:val="1"/>
+      <w:numFmt w:val="lowerRoman"/>
+      <w:lvlText w:val="%6."/>
+      <w:lvlJc w:val="right"/>
+      <w:pPr>
+        <w:ind w:left="4320" w:hanging="180"/>
+      </w:pPr>
+    </w:lvl>
+    <w:lvl w:ilvl="6" w:tplc="0416000F" w:tentative="1">
+      <w:start w:val="1"/>
+      <w:numFmt w:val="decimal"/>
+      <w:lvlText w:val="%7."/>
+      <w:lvlJc w:val="left"/>
+      <w:pPr>
+        <w:ind w:left="5040" w:hanging="360"/>
+      </w:pPr>
+    </w:lvl>
+    <w:lvl w:ilvl="7" w:tplc="04160019" w:tentative="1">
+      <w:start w:val="1"/>
+      <w:numFmt w:val="lowerLetter"/>
+      <w:lvlText w:val="%8."/>
+      <w:lvlJc w:val="left"/>
+      <w:pPr>
+        <w:ind w:left="5760" w:hanging="360"/>
+      </w:pPr>
+    </w:lvl>
+    <w:lvl w:ilvl="8" w:tplc="0416001B" w:tentative="1">
+      <w:start w:val="1"/>
+      <w:numFmt w:val="lowerRoman"/>
+      <w:lvlText w:val="%9."/>
+      <w:lvlJc w:val="right"/>
+      <w:pPr>
+        <w:ind w:left="6480" w:hanging="180"/>
+      </w:pPr>
+    </w:lvl>
+  </w:abstractNum>
+  <w:abstractNum w:abstractNumId="2" w15:restartNumberingAfterBreak="0">
     <w:nsid w:val="43F42C98"/>
     <w:multiLevelType w:val="hybridMultilevel"/>
     <w:tmpl w:val="9B707D04"/>
@@ -1158,7 +1329,7 @@
       </w:pPr>
     </w:lvl>
   </w:abstractNum>
-  <w:abstractNum w:abstractNumId="2" w15:restartNumberingAfterBreak="0">
+  <w:abstractNum w:abstractNumId="3" w15:restartNumberingAfterBreak="0">
     <w:nsid w:val="5B4B0E47"/>
     <w:multiLevelType w:val="hybridMultilevel"/>
     <w:tmpl w:val="706AF7DA"/>
@@ -1248,13 +1419,16 @@
     </w:lvl>
   </w:abstractNum>
   <w:num w:numId="1" w16cid:durableId="29578710">
-    <w:abstractNumId w:val="2"/>
+    <w:abstractNumId w:val="3"/>
   </w:num>
   <w:num w:numId="2" w16cid:durableId="1372683297">
-    <w:abstractNumId w:val="1"/>
+    <w:abstractNumId w:val="2"/>
   </w:num>
   <w:num w:numId="3" w16cid:durableId="704209450">
     <w:abstractNumId w:val="0"/>
+  </w:num>
+  <w:num w:numId="4" w16cid:durableId="1005861849">
+    <w:abstractNumId w:val="1"/>
   </w:num>
 </w:numbering>
 </file>

</xml_diff>